<commit_message>
Memperbaiki nama penandatangan diSurat Tugas agar bisa relatif
</commit_message>
<xml_diff>
--- a/public/assets/template/kgb.docx
+++ b/public/assets/template/kgb.docx
@@ -1171,24 +1171,13 @@
               </w:rPr>
               <w:t xml:space="preserve"> </w:t>
             </w:r>
-            <w:proofErr w:type="spellStart"/>
             <w:r>
               <w:rPr>
                 <w:rFonts w:ascii="Cambria" w:hAnsi="Cambria"/>
                 <w:lang w:val="en-US"/>
               </w:rPr>
-              <w:t>Tgl</w:t>
-            </w:r>
-            <w:proofErr w:type="spellEnd"/>
-            <w:r>
-              <w:rPr>
-                <w:rFonts w:ascii="Cambria" w:hAnsi="Cambria"/>
-                <w:lang w:val="en-US"/>
-              </w:rPr>
-              <w:t xml:space="preserve">. </w:t>
-            </w:r>
-            <w:bookmarkStart w:id="0" w:name="_GoBack"/>
-            <w:bookmarkEnd w:id="0"/>
+              <w:t xml:space="preserve">Tgl. </w:t>
+            </w:r>
             <w:r>
               <w:rPr>
                 <w:rFonts w:ascii="Cambria" w:hAnsi="Cambria"/>
@@ -1745,23 +1734,51 @@
             </w:pPr>
             <w:r>
               <w:rPr>
-                <w:rFonts w:ascii="Cambria" w:hAnsi="Cambria"/>
+                <w:rFonts w:ascii="Arial" w:hAnsi="Arial" w:cs="Arial"/>
                 <w:b/>
-              </w:rPr>
-              <w:t>Ahmad Jamil, S.Ag.</w:t>
-            </w:r>
-          </w:p>
-          <w:p>
-            <w:pPr>
-              <w:rPr>
-                <w:rFonts w:ascii="Cambria" w:hAnsi="Cambria"/>
-              </w:rPr>
-            </w:pPr>
-            <w:r>
-              <w:rPr>
-                <w:rFonts w:ascii="Cambria" w:hAnsi="Cambria"/>
-              </w:rPr>
-              <w:t>NIP 197410122005021002</w:t>
+                <w:sz w:val="23"/>
+                <w:szCs w:val="23"/>
+              </w:rPr>
+              <w:t>${ketua}</w:t>
+            </w:r>
+          </w:p>
+          <w:p>
+            <w:pPr>
+              <w:rPr>
+                <w:rFonts w:ascii="Cambria" w:hAnsi="Cambria"/>
+              </w:rPr>
+            </w:pPr>
+            <w:r>
+              <w:rPr>
+                <w:rFonts w:ascii="Cambria" w:hAnsi="Cambria"/>
+              </w:rPr>
+              <w:t xml:space="preserve">NIP </w:t>
+            </w:r>
+            <w:r>
+              <w:rPr>
+                <w:rFonts w:ascii="Arial" w:hAnsi="Arial" w:cs="Arial"/>
+                <w:sz w:val="23"/>
+                <w:szCs w:val="23"/>
+              </w:rPr>
+              <w:t>${</w:t>
+            </w:r>
+            <w:r>
+              <w:rPr>
+                <w:rFonts w:ascii="Arial" w:hAnsi="Arial" w:cs="Arial"/>
+                <w:sz w:val="23"/>
+                <w:szCs w:val="23"/>
+              </w:rPr>
+              <w:t>nip_</w:t>
+            </w:r>
+            <w:bookmarkStart w:id="0" w:name="_GoBack"/>
+            <w:bookmarkEnd w:id="0"/>
+            <w:r>
+              <w:rPr>
+                <w:rFonts w:ascii="Arial" w:hAnsi="Arial" w:cs="Arial"/>
+                <w:sz w:val="23"/>
+                <w:szCs w:val="23"/>
+              </w:rPr>
+              <w:t>ketua}</w:t>
             </w:r>
           </w:p>
         </w:tc>

</xml_diff>

<commit_message>
Memperbaiki menu print KGB
</commit_message>
<xml_diff>
--- a/public/assets/template/kgb.docx
+++ b/public/assets/template/kgb.docx
@@ -353,6 +353,12 @@
               </w:rPr>
               <w:t>${ttl}</w:t>
             </w:r>
+            <w:r>
+              <w:rPr>
+                <w:rFonts w:ascii="Cambria" w:hAnsi="Cambria"/>
+              </w:rPr>
+              <w:t>, ${tgl_lahir}</w:t>
+            </w:r>
           </w:p>
         </w:tc>
       </w:tr>
@@ -1171,12 +1177,21 @@
               </w:rPr>
               <w:t xml:space="preserve"> </w:t>
             </w:r>
+            <w:proofErr w:type="spellStart"/>
             <w:r>
               <w:rPr>
                 <w:rFonts w:ascii="Cambria" w:hAnsi="Cambria"/>
                 <w:lang w:val="en-US"/>
               </w:rPr>
-              <w:t xml:space="preserve">Tgl. </w:t>
+              <w:t>Tgl</w:t>
+            </w:r>
+            <w:proofErr w:type="spellEnd"/>
+            <w:r>
+              <w:rPr>
+                <w:rFonts w:ascii="Cambria" w:hAnsi="Cambria"/>
+                <w:lang w:val="en-US"/>
+              </w:rPr>
+              <w:t xml:space="preserve">. </w:t>
             </w:r>
             <w:r>
               <w:rPr>
@@ -1732,12 +1747,12 @@
                 <w:b/>
               </w:rPr>
             </w:pPr>
+            <w:bookmarkStart w:id="0" w:name="_GoBack"/>
+            <w:bookmarkEnd w:id="0"/>
             <w:r>
               <w:rPr>
                 <w:rFonts w:ascii="Arial" w:hAnsi="Arial" w:cs="Arial"/>
                 <w:b/>
-                <w:sz w:val="23"/>
-                <w:szCs w:val="23"/>
               </w:rPr>
               <w:t>${ketua}</w:t>
             </w:r>
@@ -1757,28 +1772,8 @@
             <w:r>
               <w:rPr>
                 <w:rFonts w:ascii="Arial" w:hAnsi="Arial" w:cs="Arial"/>
-                <w:sz w:val="23"/>
-                <w:szCs w:val="23"/>
-              </w:rPr>
-              <w:t>${</w:t>
-            </w:r>
-            <w:r>
-              <w:rPr>
-                <w:rFonts w:ascii="Arial" w:hAnsi="Arial" w:cs="Arial"/>
-                <w:sz w:val="23"/>
-                <w:szCs w:val="23"/>
-              </w:rPr>
-              <w:t>nip_</w:t>
-            </w:r>
-            <w:bookmarkStart w:id="0" w:name="_GoBack"/>
-            <w:bookmarkEnd w:id="0"/>
-            <w:r>
-              <w:rPr>
-                <w:rFonts w:ascii="Arial" w:hAnsi="Arial" w:cs="Arial"/>
-                <w:sz w:val="23"/>
-                <w:szCs w:val="23"/>
-              </w:rPr>
-              <w:t>ketua}</w:t>
+              </w:rPr>
+              <w:t>${nip_ketua}</w:t>
             </w:r>
           </w:p>
         </w:tc>

</xml_diff>